<commit_message>
New translations referrals interview guide_v1.docx (Afrikaans)
</commit_message>
<xml_diff>
--- a/translations/parenttext_5day_south_africa/af/af_Referrals interview guide_V1.docx
+++ b/translations/parenttext_5day_south_africa/af/af_Referrals interview guide_V1.docx
@@ -448,7 +448,7 @@
         <w:pStyle w:val="P68B1DB1-Normal3"/>
       </w:pPr>
       <w:r>
-        <w:t xml:space="preserve">Hi there. Thank you for making the time for this phone call; it won’t take longer than 30 minutes. ParentText provides contact information for other services in the community, for example, substance abuse, mental health, and domestic violence. We asked to speak with you because we saw that you accessed and interacted with the ‘help’ menu in ParentText. We want to know more about your experience with this.</w:t>
+        <w:t xml:space="preserve">Hi daar. Dankie dat jy tyd gemaak het vir hierdie oproep; dit sal nie langer as 30 minute neem nie. ParentText verskaf kontakbesonderhede vir ander dienste in die gemeenskap, soos byvoorbeeld vir middelmisbruik, geestesgesondheid, en huishoudelike geweld. Ons het gevra om met jou te gesels omdat ons gesien het jy het toegang verkry en interaksie gehad met die 'help'-kieslys in ParentText. Ons wil graag meer weet oor jou ervaring met dit.</w:t>
       </w:r>
     </w:p>
     <w:p>
@@ -466,7 +466,7 @@
         <w:pStyle w:val="P68B1DB1-Normal3"/>
       </w:pPr>
       <w:r>
-        <w:t xml:space="preserve">We will be recording this phone call, so we can remember your answers, but your name and your answers will be kept confidential and will only be viewed by the research team. After the interview, the recording will be transcribed, or written down, and then it will be deleted. The written down information will be saved securely on a password protected computer. Do I have your permission to record the interview? </w:t>
+        <w:t xml:space="preserve">Ons gaan hierdie telefoongesprek opneem, sodat ons jou antwoorde kan onthou, maar jou naam en antwoorde sal vertroulik gehou word en slegs deur die navorsingspan besigtig word. Na die onderhoud sal die opname transkribeer of neergeskryf word, en dan sal dit verwyder word. Die inligting wat neergeskryf word, sal veilig op ’n wagwoordbeskermde rekenaar gestoor word. Gee jy toestemming dat ons die onderhoud mag opneem? </w:t>
       </w:r>
     </w:p>
     <w:p>
@@ -484,7 +484,7 @@
         <w:pStyle w:val="P68B1DB1-Normal3"/>
       </w:pPr>
       <w:r>
-        <w:t xml:space="preserve">There are no right or wrong answers. You can skip any questions you do not feel comfortable answering. You can also stop this conversation at any time if you wish. If you decide at a later stage that you would like your contribution to be removed from the study, you can contact the research team by email until the [date to be determined]. </w:t>
+        <w:t xml:space="preserve">Daar is geen regte of verkeerde antwoorde nie. Jy kan enige vrae oorslaan waarmee jy nie gemaklik voel nie. Jy kan ook die gesprek op enige tyd stop as jy wil. As jy op 'n later stadium besluit dat jy jou bydrae uit die studie wil laat verwyder, kan jy die navorsingspan per e-pos kontak tot die [datum moet nog bepaal word]. </w:t>
       </w:r>
     </w:p>
     <w:p>
@@ -502,7 +502,7 @@
         <w:pStyle w:val="P68B1DB1-Normal3"/>
       </w:pPr>
       <w:r>
-        <w:t xml:space="preserve">Do you understand what I’ve just explained? Do you have any questions? Can we begin?</w:t>
+        <w:t xml:space="preserve">Verstaan jy wat ek sopas verduidelik het? Het jy enige vrae? Kan ons begin?</w:t>
       </w:r>
     </w:p>
     <w:p>
@@ -520,7 +520,7 @@
         </w:rPr>
       </w:pPr>
       <w:r>
-        <w:t xml:space="preserve">As I mentioned, we see that you used the help menu in the ParentText programme a few times. What about this help menu made you want to access it a number of times? </w:t>
+        <w:t xml:space="preserve">Soos ek genoem het, ons het gesien dat jy die help-kieslys in die ParentText program 'n paar keer gebruik het. Wat van hierdie help-kieslys het jou gemaak om toegang te wil kry 'n paar keer? </w:t>
       </w:r>
     </w:p>
     <w:p>
@@ -574,7 +574,7 @@
         </w:rPr>
       </w:pPr>
       <w:r>
-        <w:t xml:space="preserve">Did you only access the help menu while you were working through the lessons? If no - how did you use the help menu after working through the content?</w:t>
+        <w:t xml:space="preserve">Het jy slegs toegang gekry tot die help-kieslys terwyl jy deur die lesse gewerk het? Indien nee - hoe het jy die help-kieslys gebruik na jy deur die inhoud gewerk het?</w:t>
       </w:r>
     </w:p>
     <w:p>
@@ -592,7 +592,7 @@
         </w:rPr>
       </w:pPr>
       <w:r>
-        <w:t xml:space="preserve">One of the referral categories was for help with mental health. While working through the programme, did you try to find more information on any of the mental health numbers or organisations? Why or why not?</w:t>
+        <w:t xml:space="preserve">Een van die verwysingskategorieë was vir hulp met geestesgesondheid. Terwyl jy deur die program gewerk het, het jy probeer om meer inligting te kry oor enige van die geestesgesondheid nommers of organisasies? Hoekom of hoekom nie?</w:t>
       </w:r>
     </w:p>
     <w:p>
@@ -610,7 +610,7 @@
         </w:rPr>
       </w:pPr>
       <w:r>
-        <w:t xml:space="preserve">Another one of the referral categories was for help with violence prevention. While working through the programme, did you try to find more information on any of the violence prevention numbers or organisations? Why or why not?</w:t>
+        <w:t xml:space="preserve">Nog een van die verwysingskategorieë was vir hulp met geweld voorkoming. Terwyl jy deur die program gewerk het, het jy probeer om meer inligting te kry oor enige van die geweld voorkoming nommers of organisasies? Hoekom of hoekom nie?</w:t>
       </w:r>
     </w:p>
     <w:p>
@@ -628,7 +628,7 @@
         </w:rPr>
       </w:pPr>
       <w:r>
-        <w:t xml:space="preserve">Which other services did you want to find more information on while using the chatbot? (e.g. for SASSA or for school support)</w:t>
+        <w:t xml:space="preserve">Oor watter ander dienste wou jy meer ingligting kry terwyl jy die geselsbot gebruik het? (bv. vir SASSA of vir skool ondersteuning)</w:t>
       </w:r>
     </w:p>
     <w:p>
@@ -642,10 +642,10 @@
         <w:rPr>
           <w:i w:val="1"/>
         </w:rPr>
-        <w:t>Probe</w:t>
-      </w:r>
-      <w:r>
-        <w:t xml:space="preserve">: Would you feel comfortable to share with me why you needed contact information for any of those services? Did it help?</w:t>
+        <w:t>Ondersoek</w:t>
+      </w:r>
+      <w:r>
+        <w:t xml:space="preserve">: Sal jy gemaklik voel om met my te deel hoekom jy die kontakbesonderhede vir enige van daardie dienste nodig gehad het? Het dit gehelp?</w:t>
       </w:r>
     </w:p>
     <w:p>
@@ -663,16 +663,16 @@
         </w:rPr>
       </w:pPr>
       <w:r>
-        <w:t xml:space="preserve">Which of the services did you </w:t>
+        <w:t xml:space="preserve">Watter van die dienste het jy </w:t>
       </w:r>
       <w:r>
         <w:rPr>
           <w:i w:val="1"/>
         </w:rPr>
-        <w:t>actually</w:t>
-      </w:r>
-      <w:r>
-        <w:t xml:space="preserve"> use in the help menu? Which organisations did you contact directly, and what was your experience accessing or getting through to these organisations?</w:t>
+        <w:t>werklik</w:t>
+      </w:r>
+      <w:r>
+        <w:t xml:space="preserve"> in die help-kieslys gebruik? Watter organisasies het jy direk gekontak, en wat was jou ervaring met toegang en om deur te kom na die organisies?</w:t>
       </w:r>
     </w:p>
     <w:p>
@@ -690,7 +690,7 @@
         </w:rPr>
       </w:pPr>
       <w:r>
-        <w:t xml:space="preserve">There were some links to websites which we thought might be helpful - Was the information helpful? Correct? Easy to access?</w:t>
+        <w:t xml:space="preserve">Daar was 'n paar skakels na webwerwe wat ons dink sou nuttig wees - Was die inligting nuttig? Korrek? Maklik om toegang tot te kry?</w:t>
       </w:r>
     </w:p>
     <w:p>
@@ -708,7 +708,7 @@
         </w:rPr>
       </w:pPr>
       <w:r>
-        <w:t xml:space="preserve">Did you use the WhatsApp lines for anything? How did you find it?</w:t>
+        <w:t xml:space="preserve">Het jy die WhatsApp-lyne gebruik vir enige iets? Hoe het jy dit gevind?</w:t>
       </w:r>
     </w:p>
     <w:p>
@@ -726,7 +726,7 @@
         </w:rPr>
       </w:pPr>
       <w:r>
-        <w:t xml:space="preserve">Did you call any of the service providers and make an appointment or go in? How did you find this?</w:t>
+        <w:t xml:space="preserve">Het jy enige van die diensverskaffers gebel en 'n afspraak gemaak of ingegaan? Hoe het jy dit gevind?</w:t>
       </w:r>
     </w:p>
     <w:p>
@@ -762,7 +762,7 @@
         </w:rPr>
       </w:pPr>
       <w:r>
-        <w:t xml:space="preserve">Were there any of the links or contacts which didn’t work? (e.g. disconnected/broken links etc)</w:t>
+        <w:t xml:space="preserve">Was daar enige skakels of kontakte wat nie gewerk het nie? (bv. ontkoppel/gebroke skakels ens)</w:t>
       </w:r>
     </w:p>
     <w:p>
@@ -780,16 +780,16 @@
         </w:rPr>
       </w:pPr>
       <w:r>
-        <w:t xml:space="preserve">Can you tell me about the quality of your experience with the service providers you contacted? (ensure they answer this question for </w:t>
+        <w:t xml:space="preserve">Kan jy my vertel van die kwaliteit van jou ervaring met die diensverskaffers wat jy gekontak het? (maak seker hulle antwoord die vraag vir </w:t>
       </w:r>
       <w:r>
         <w:rPr>
           <w:u w:val="single"/>
         </w:rPr>
-        <w:t>every</w:t>
-      </w:r>
-      <w:r>
-        <w:t xml:space="preserve"> referral organisation they contacted)</w:t>
+        <w:t>elke</w:t>
+      </w:r>
+      <w:r>
+        <w:t xml:space="preserve"> verwysings organisasie wat hulle gekontak het)</w:t>
       </w:r>
     </w:p>
     <w:p>
@@ -807,7 +807,7 @@
         </w:rPr>
       </w:pPr>
       <w:r>
-        <w:t xml:space="preserve">Probe: Were they able to help you? Why/why not?</w:t>
+        <w:t xml:space="preserve">Ondersoek: Kon hulle jou help? Hoekom/hoekom nie?</w:t>
       </w:r>
     </w:p>
     <w:p>
@@ -843,7 +843,7 @@
         </w:rPr>
       </w:pPr>
       <w:r>
-        <w:t xml:space="preserve">Probe: Did you access them in person? Why or why not?</w:t>
+        <w:t xml:space="preserve">Ondersoek: Het jy hulle persoonlik besoek? Hoekom of hoekom nie?</w:t>
       </w:r>
     </w:p>
     <w:p>
@@ -903,7 +903,7 @@
         <w:pStyle w:val="P68B1DB1-Normal3"/>
       </w:pPr>
       <w:r>
-        <w:t xml:space="preserve">If there was anything that made you feel worried or unsettled while doing this interview, remember you can still access the referrals in the programme by typing ‘help’. SADAG might be a good option. If you have any other questions about the study, you can also send us a WhatsApp or email. Our contact information is on the consent form we sent you.  </w:t>
+        <w:t xml:space="preserve">As daar enige iets is wat jou bekommerd of ontsteld gemaak het tydens hierdie onderhoud, onthou dat jy steeds toegang tot die verwysings in die program kan kry deur ‘help’ te tik. SADAG mag dalk ‘n goeie opsie wees. As jy enige ander vrae oor die studie het, kan jy ons ook 'n WhatsApp of e-pos stuur. Ons kontakbesonderhede is op die toestemmingsvorm wat ons vir jou gestuur het.  </w:t>
       </w:r>
     </w:p>
     <w:p>
@@ -916,7 +916,7 @@
           <w:b w:val="1"/>
           <w:i w:val="1"/>
         </w:rPr>
-        <w:t xml:space="preserve">We’ve come to the end of our interview</w:t>
+        <w:t xml:space="preserve">Ons het aan die einde van ons ondehoud gekom</w:t>
       </w:r>
       <w:r>
         <w:t xml:space="preserve">. </w:t>
@@ -926,7 +926,7 @@
           <w:b w:val="1"/>
           <w:i w:val="1"/>
         </w:rPr>
-        <w:t xml:space="preserve">Thanks again for taking the time to speak with us today. Your responses have been very helpful! </w:t>
+        <w:t xml:space="preserve">Weereens dankie dat jy die tyd geneem het om vandag met ons te gesels. Jou antwoorde was baie nuttig! </w:t>
       </w:r>
     </w:p>
     <w:p>

</xml_diff>